<commit_message>
Agregué conjunto de datos y finalicé reporte
</commit_message>
<xml_diff>
--- a/Implementación Cox.docx
+++ b/Implementación Cox.docx
@@ -1661,18 +1661,7 @@
                 <w:szCs w:val="24"/>
                 <w:lang w:val="es-419"/>
               </w:rPr>
-              <w:t xml:space="preserve"> </w:t>
-            </w:r>
-            <w:r>
-              <w:rPr>
-                <w:rFonts w:ascii="Times New Roman" w:hAnsi="Times New Roman" w:cs="Times New Roman"/>
-                <w:b/>
-                <w:bCs/>
-                <w:sz w:val="24"/>
-                <w:szCs w:val="24"/>
-                <w:lang w:val="es-419"/>
-              </w:rPr>
-              <w:t>(</w:t>
+              <w:t xml:space="preserve"> (</w:t>
             </w:r>
             <w:r>
               <w:rPr>
@@ -2301,18 +2290,7 @@
                 <w:szCs w:val="24"/>
                 <w:lang w:val="es-419"/>
               </w:rPr>
-              <w:t xml:space="preserve">Neumonía </w:t>
-            </w:r>
-            <w:r>
-              <w:rPr>
-                <w:rFonts w:ascii="Times New Roman" w:hAnsi="Times New Roman" w:cs="Times New Roman"/>
-                <w:b/>
-                <w:bCs/>
-                <w:sz w:val="24"/>
-                <w:szCs w:val="24"/>
-                <w:lang w:val="es-419"/>
-              </w:rPr>
-              <w:t>(</w:t>
+              <w:t>Neumonía (</w:t>
             </w:r>
             <w:r>
               <w:rPr>
@@ -2451,18 +2429,7 @@
                 <w:szCs w:val="24"/>
                 <w:lang w:val="es-419"/>
               </w:rPr>
-              <w:t xml:space="preserve"> </w:t>
-            </w:r>
-            <w:r>
-              <w:rPr>
-                <w:rFonts w:ascii="Times New Roman" w:hAnsi="Times New Roman" w:cs="Times New Roman"/>
-                <w:b/>
-                <w:bCs/>
-                <w:sz w:val="24"/>
-                <w:szCs w:val="24"/>
-                <w:lang w:val="es-419"/>
-              </w:rPr>
-              <w:t>(</w:t>
+              <w:t xml:space="preserve"> (</w:t>
             </w:r>
             <w:r>
               <w:rPr>
@@ -2601,7 +2568,7 @@
                 <w:szCs w:val="24"/>
                 <w:lang w:val="es-419"/>
               </w:rPr>
-              <w:t xml:space="preserve"> </w:t>
+              <w:t xml:space="preserve"> (</w:t>
             </w:r>
             <w:r>
               <w:rPr>
@@ -2612,7 +2579,7 @@
                 <w:szCs w:val="24"/>
                 <w:lang w:val="es-419"/>
               </w:rPr>
-              <w:t>(</w:t>
+              <w:t>%</w:t>
             </w:r>
             <w:r>
               <w:rPr>
@@ -2623,17 +2590,6 @@
                 <w:szCs w:val="24"/>
                 <w:lang w:val="es-419"/>
               </w:rPr>
-              <w:t>%</w:t>
-            </w:r>
-            <w:r>
-              <w:rPr>
-                <w:rFonts w:ascii="Times New Roman" w:hAnsi="Times New Roman" w:cs="Times New Roman"/>
-                <w:b/>
-                <w:bCs/>
-                <w:sz w:val="24"/>
-                <w:szCs w:val="24"/>
-                <w:lang w:val="es-419"/>
-              </w:rPr>
               <w:t>)</w:t>
             </w:r>
           </w:p>
@@ -2704,25 +2660,7 @@
                 <w:szCs w:val="24"/>
                 <w:lang w:val="es-419"/>
               </w:rPr>
-              <w:t xml:space="preserve"> (</w:t>
-            </w:r>
-            <w:r>
-              <w:rPr>
-                <w:rFonts w:ascii="Times New Roman" w:hAnsi="Times New Roman" w:cs="Times New Roman"/>
-                <w:sz w:val="24"/>
-                <w:szCs w:val="24"/>
-                <w:lang w:val="es-419"/>
-              </w:rPr>
-              <w:t>19.24</w:t>
-            </w:r>
-            <w:r>
-              <w:rPr>
-                <w:rFonts w:ascii="Times New Roman" w:hAnsi="Times New Roman" w:cs="Times New Roman"/>
-                <w:sz w:val="24"/>
-                <w:szCs w:val="24"/>
-                <w:lang w:val="es-419"/>
-              </w:rPr>
-              <w:t>)</w:t>
+              <w:t xml:space="preserve"> (19.24)</w:t>
             </w:r>
           </w:p>
         </w:tc>
@@ -2769,7 +2707,7 @@
                 <w:szCs w:val="24"/>
                 <w:lang w:val="es-419"/>
               </w:rPr>
-              <w:t xml:space="preserve"> </w:t>
+              <w:t xml:space="preserve"> (</w:t>
             </w:r>
             <w:r>
               <w:rPr>
@@ -2780,7 +2718,7 @@
                 <w:szCs w:val="24"/>
                 <w:lang w:val="es-419"/>
               </w:rPr>
-              <w:t>(</w:t>
+              <w:t>%</w:t>
             </w:r>
             <w:r>
               <w:rPr>
@@ -2791,17 +2729,6 @@
                 <w:szCs w:val="24"/>
                 <w:lang w:val="es-419"/>
               </w:rPr>
-              <w:t>%</w:t>
-            </w:r>
-            <w:r>
-              <w:rPr>
-                <w:rFonts w:ascii="Times New Roman" w:hAnsi="Times New Roman" w:cs="Times New Roman"/>
-                <w:b/>
-                <w:bCs/>
-                <w:sz w:val="24"/>
-                <w:szCs w:val="24"/>
-                <w:lang w:val="es-419"/>
-              </w:rPr>
               <w:t>)</w:t>
             </w:r>
           </w:p>
@@ -2872,25 +2799,7 @@
                 <w:szCs w:val="24"/>
                 <w:lang w:val="es-419"/>
               </w:rPr>
-              <w:t xml:space="preserve"> (</w:t>
-            </w:r>
-            <w:r>
-              <w:rPr>
-                <w:rFonts w:ascii="Times New Roman" w:hAnsi="Times New Roman" w:cs="Times New Roman"/>
-                <w:sz w:val="24"/>
-                <w:szCs w:val="24"/>
-                <w:lang w:val="es-419"/>
-              </w:rPr>
-              <w:t>4.26</w:t>
-            </w:r>
-            <w:r>
-              <w:rPr>
-                <w:rFonts w:ascii="Times New Roman" w:hAnsi="Times New Roman" w:cs="Times New Roman"/>
-                <w:sz w:val="24"/>
-                <w:szCs w:val="24"/>
-                <w:lang w:val="es-419"/>
-              </w:rPr>
-              <w:t>)</w:t>
+              <w:t xml:space="preserve"> (4.26)</w:t>
             </w:r>
           </w:p>
         </w:tc>
@@ -2926,7 +2835,7 @@
                 <w:szCs w:val="24"/>
                 <w:lang w:val="es-419"/>
               </w:rPr>
-              <w:t xml:space="preserve">Inmunosupresión </w:t>
+              <w:t>Inmunosupresión (</w:t>
             </w:r>
             <w:r>
               <w:rPr>
@@ -2937,7 +2846,7 @@
                 <w:szCs w:val="24"/>
                 <w:lang w:val="es-419"/>
               </w:rPr>
-              <w:t>(</w:t>
+              <w:t>%</w:t>
             </w:r>
             <w:r>
               <w:rPr>
@@ -2948,17 +2857,6 @@
                 <w:szCs w:val="24"/>
                 <w:lang w:val="es-419"/>
               </w:rPr>
-              <w:t>%</w:t>
-            </w:r>
-            <w:r>
-              <w:rPr>
-                <w:rFonts w:ascii="Times New Roman" w:hAnsi="Times New Roman" w:cs="Times New Roman"/>
-                <w:b/>
-                <w:bCs/>
-                <w:sz w:val="24"/>
-                <w:szCs w:val="24"/>
-                <w:lang w:val="es-419"/>
-              </w:rPr>
               <w:t>)</w:t>
             </w:r>
           </w:p>
@@ -3029,25 +2927,7 @@
                 <w:szCs w:val="24"/>
                 <w:lang w:val="es-419"/>
               </w:rPr>
-              <w:t xml:space="preserve"> (</w:t>
-            </w:r>
-            <w:r>
-              <w:rPr>
-                <w:rFonts w:ascii="Times New Roman" w:hAnsi="Times New Roman" w:cs="Times New Roman"/>
-                <w:sz w:val="24"/>
-                <w:szCs w:val="24"/>
-                <w:lang w:val="es-419"/>
-              </w:rPr>
-              <w:t>10.88</w:t>
-            </w:r>
-            <w:r>
-              <w:rPr>
-                <w:rFonts w:ascii="Times New Roman" w:hAnsi="Times New Roman" w:cs="Times New Roman"/>
-                <w:sz w:val="24"/>
-                <w:szCs w:val="24"/>
-                <w:lang w:val="es-419"/>
-              </w:rPr>
-              <w:t>)</w:t>
+              <w:t xml:space="preserve"> (10.88)</w:t>
             </w:r>
           </w:p>
         </w:tc>
@@ -3083,7 +2963,7 @@
                 <w:szCs w:val="24"/>
                 <w:lang w:val="es-419"/>
               </w:rPr>
-              <w:t xml:space="preserve">Hipertensión </w:t>
+              <w:t>Hipertensión (</w:t>
             </w:r>
             <w:r>
               <w:rPr>
@@ -3094,7 +2974,7 @@
                 <w:szCs w:val="24"/>
                 <w:lang w:val="es-419"/>
               </w:rPr>
-              <w:t>(</w:t>
+              <w:t>%</w:t>
             </w:r>
             <w:r>
               <w:rPr>
@@ -3105,17 +2985,6 @@
                 <w:szCs w:val="24"/>
                 <w:lang w:val="es-419"/>
               </w:rPr>
-              <w:t>%</w:t>
-            </w:r>
-            <w:r>
-              <w:rPr>
-                <w:rFonts w:ascii="Times New Roman" w:hAnsi="Times New Roman" w:cs="Times New Roman"/>
-                <w:b/>
-                <w:bCs/>
-                <w:sz w:val="24"/>
-                <w:szCs w:val="24"/>
-                <w:lang w:val="es-419"/>
-              </w:rPr>
               <w:t>)</w:t>
             </w:r>
           </w:p>
@@ -3186,25 +3055,7 @@
                 <w:szCs w:val="24"/>
                 <w:lang w:val="es-419"/>
               </w:rPr>
-              <w:t xml:space="preserve"> (</w:t>
-            </w:r>
-            <w:r>
-              <w:rPr>
-                <w:rFonts w:ascii="Times New Roman" w:hAnsi="Times New Roman" w:cs="Times New Roman"/>
-                <w:sz w:val="24"/>
-                <w:szCs w:val="24"/>
-                <w:lang w:val="es-419"/>
-              </w:rPr>
-              <w:t>13.84</w:t>
-            </w:r>
-            <w:r>
-              <w:rPr>
-                <w:rFonts w:ascii="Times New Roman" w:hAnsi="Times New Roman" w:cs="Times New Roman"/>
-                <w:sz w:val="24"/>
-                <w:szCs w:val="24"/>
-                <w:lang w:val="es-419"/>
-              </w:rPr>
-              <w:t>)</w:t>
+              <w:t xml:space="preserve"> (13.84)</w:t>
             </w:r>
           </w:p>
         </w:tc>
@@ -3251,7 +3102,7 @@
                 <w:szCs w:val="24"/>
                 <w:lang w:val="es-419"/>
               </w:rPr>
-              <w:t xml:space="preserve"> </w:t>
+              <w:t xml:space="preserve"> (</w:t>
             </w:r>
             <w:r>
               <w:rPr>
@@ -3262,7 +3113,7 @@
                 <w:szCs w:val="24"/>
                 <w:lang w:val="es-419"/>
               </w:rPr>
-              <w:t>(</w:t>
+              <w:t>%</w:t>
             </w:r>
             <w:r>
               <w:rPr>
@@ -3273,17 +3124,6 @@
                 <w:szCs w:val="24"/>
                 <w:lang w:val="es-419"/>
               </w:rPr>
-              <w:t>%</w:t>
-            </w:r>
-            <w:r>
-              <w:rPr>
-                <w:rFonts w:ascii="Times New Roman" w:hAnsi="Times New Roman" w:cs="Times New Roman"/>
-                <w:b/>
-                <w:bCs/>
-                <w:sz w:val="24"/>
-                <w:szCs w:val="24"/>
-                <w:lang w:val="es-419"/>
-              </w:rPr>
               <w:t>)</w:t>
             </w:r>
           </w:p>
@@ -3354,25 +3194,7 @@
                 <w:szCs w:val="24"/>
                 <w:lang w:val="es-419"/>
               </w:rPr>
-              <w:t xml:space="preserve"> (</w:t>
-            </w:r>
-            <w:r>
-              <w:rPr>
-                <w:rFonts w:ascii="Times New Roman" w:hAnsi="Times New Roman" w:cs="Times New Roman"/>
-                <w:sz w:val="24"/>
-                <w:szCs w:val="24"/>
-                <w:lang w:val="es-419"/>
-              </w:rPr>
-              <w:t>17.60</w:t>
-            </w:r>
-            <w:r>
-              <w:rPr>
-                <w:rFonts w:ascii="Times New Roman" w:hAnsi="Times New Roman" w:cs="Times New Roman"/>
-                <w:sz w:val="24"/>
-                <w:szCs w:val="24"/>
-                <w:lang w:val="es-419"/>
-              </w:rPr>
-              <w:t>)</w:t>
+              <w:t xml:space="preserve"> (17.60)</w:t>
             </w:r>
           </w:p>
         </w:tc>
@@ -3419,7 +3241,7 @@
                 <w:szCs w:val="24"/>
                 <w:lang w:val="es-419"/>
               </w:rPr>
-              <w:t xml:space="preserve"> </w:t>
+              <w:t xml:space="preserve"> (</w:t>
             </w:r>
             <w:r>
               <w:rPr>
@@ -3430,7 +3252,7 @@
                 <w:szCs w:val="24"/>
                 <w:lang w:val="es-419"/>
               </w:rPr>
-              <w:t>(</w:t>
+              <w:t>%</w:t>
             </w:r>
             <w:r>
               <w:rPr>
@@ -3441,17 +3263,6 @@
                 <w:szCs w:val="24"/>
                 <w:lang w:val="es-419"/>
               </w:rPr>
-              <w:t>%</w:t>
-            </w:r>
-            <w:r>
-              <w:rPr>
-                <w:rFonts w:ascii="Times New Roman" w:hAnsi="Times New Roman" w:cs="Times New Roman"/>
-                <w:b/>
-                <w:bCs/>
-                <w:sz w:val="24"/>
-                <w:szCs w:val="24"/>
-                <w:lang w:val="es-419"/>
-              </w:rPr>
               <w:t>)</w:t>
             </w:r>
           </w:p>
@@ -3522,25 +3333,7 @@
                 <w:szCs w:val="24"/>
                 <w:lang w:val="es-419"/>
               </w:rPr>
-              <w:t xml:space="preserve"> (</w:t>
-            </w:r>
-            <w:r>
-              <w:rPr>
-                <w:rFonts w:ascii="Times New Roman" w:hAnsi="Times New Roman" w:cs="Times New Roman"/>
-                <w:sz w:val="24"/>
-                <w:szCs w:val="24"/>
-                <w:lang w:val="es-419"/>
-              </w:rPr>
-              <w:t>7.39</w:t>
-            </w:r>
-            <w:r>
-              <w:rPr>
-                <w:rFonts w:ascii="Times New Roman" w:hAnsi="Times New Roman" w:cs="Times New Roman"/>
-                <w:sz w:val="24"/>
-                <w:szCs w:val="24"/>
-                <w:lang w:val="es-419"/>
-              </w:rPr>
-              <w:t>)</w:t>
+              <w:t xml:space="preserve"> (7.39)</w:t>
             </w:r>
           </w:p>
         </w:tc>
@@ -3587,7 +3380,7 @@
                 <w:szCs w:val="24"/>
                 <w:lang w:val="es-419"/>
               </w:rPr>
-              <w:t xml:space="preserve"> </w:t>
+              <w:t xml:space="preserve"> (</w:t>
             </w:r>
             <w:r>
               <w:rPr>
@@ -3598,7 +3391,7 @@
                 <w:szCs w:val="24"/>
                 <w:lang w:val="es-419"/>
               </w:rPr>
-              <w:t>(</w:t>
+              <w:t>%</w:t>
             </w:r>
             <w:r>
               <w:rPr>
@@ -3609,17 +3402,6 @@
                 <w:szCs w:val="24"/>
                 <w:lang w:val="es-419"/>
               </w:rPr>
-              <w:t>%</w:t>
-            </w:r>
-            <w:r>
-              <w:rPr>
-                <w:rFonts w:ascii="Times New Roman" w:hAnsi="Times New Roman" w:cs="Times New Roman"/>
-                <w:b/>
-                <w:bCs/>
-                <w:sz w:val="24"/>
-                <w:szCs w:val="24"/>
-                <w:lang w:val="es-419"/>
-              </w:rPr>
               <w:t>)</w:t>
             </w:r>
           </w:p>
@@ -3690,25 +3472,7 @@
                 <w:szCs w:val="24"/>
                 <w:lang w:val="es-419"/>
               </w:rPr>
-              <w:t xml:space="preserve"> (</w:t>
-            </w:r>
-            <w:r>
-              <w:rPr>
-                <w:rFonts w:ascii="Times New Roman" w:hAnsi="Times New Roman" w:cs="Times New Roman"/>
-                <w:sz w:val="24"/>
-                <w:szCs w:val="24"/>
-                <w:lang w:val="es-419"/>
-              </w:rPr>
-              <w:t>19.15</w:t>
-            </w:r>
-            <w:r>
-              <w:rPr>
-                <w:rFonts w:ascii="Times New Roman" w:hAnsi="Times New Roman" w:cs="Times New Roman"/>
-                <w:sz w:val="24"/>
-                <w:szCs w:val="24"/>
-                <w:lang w:val="es-419"/>
-              </w:rPr>
-              <w:t>)</w:t>
+              <w:t xml:space="preserve"> (19.15)</w:t>
             </w:r>
           </w:p>
         </w:tc>
@@ -3755,7 +3519,7 @@
                 <w:szCs w:val="24"/>
                 <w:lang w:val="es-419"/>
               </w:rPr>
-              <w:t xml:space="preserve"> </w:t>
+              <w:t xml:space="preserve"> (</w:t>
             </w:r>
             <w:r>
               <w:rPr>
@@ -3766,7 +3530,7 @@
                 <w:szCs w:val="24"/>
                 <w:lang w:val="es-419"/>
               </w:rPr>
-              <w:t>(</w:t>
+              <w:t>%</w:t>
             </w:r>
             <w:r>
               <w:rPr>
@@ -3777,17 +3541,6 @@
                 <w:szCs w:val="24"/>
                 <w:lang w:val="es-419"/>
               </w:rPr>
-              <w:t>%</w:t>
-            </w:r>
-            <w:r>
-              <w:rPr>
-                <w:rFonts w:ascii="Times New Roman" w:hAnsi="Times New Roman" w:cs="Times New Roman"/>
-                <w:b/>
-                <w:bCs/>
-                <w:sz w:val="24"/>
-                <w:szCs w:val="24"/>
-                <w:lang w:val="es-419"/>
-              </w:rPr>
               <w:t>)</w:t>
             </w:r>
           </w:p>
@@ -3858,25 +3611,7 @@
                 <w:szCs w:val="24"/>
                 <w:lang w:val="es-419"/>
               </w:rPr>
-              <w:t xml:space="preserve"> (</w:t>
-            </w:r>
-            <w:r>
-              <w:rPr>
-                <w:rFonts w:ascii="Times New Roman" w:hAnsi="Times New Roman" w:cs="Times New Roman"/>
-                <w:sz w:val="24"/>
-                <w:szCs w:val="24"/>
-                <w:lang w:val="es-419"/>
-              </w:rPr>
-              <w:t>13.49</w:t>
-            </w:r>
-            <w:r>
-              <w:rPr>
-                <w:rFonts w:ascii="Times New Roman" w:hAnsi="Times New Roman" w:cs="Times New Roman"/>
-                <w:sz w:val="24"/>
-                <w:szCs w:val="24"/>
-                <w:lang w:val="es-419"/>
-              </w:rPr>
-              <w:t>)</w:t>
+              <w:t xml:space="preserve"> (13.49)</w:t>
             </w:r>
           </w:p>
         </w:tc>
@@ -8295,6 +8030,211 @@
           <w:szCs w:val="24"/>
         </w:rPr>
         <w:t xml:space="preserve"> mostró una diferencia significativa (p &lt; 2e-16), evidenciando que el tabaquismo es un factor de riesgo asociado con una menor supervivencia en esta población.</w:t>
+      </w:r>
+    </w:p>
+    <w:p>
+      <w:pPr>
+        <w:jc w:val="both"/>
+        <w:rPr>
+          <w:rFonts w:ascii="Times New Roman" w:hAnsi="Times New Roman" w:cs="Times New Roman"/>
+          <w:sz w:val="24"/>
+          <w:szCs w:val="24"/>
+        </w:rPr>
+      </w:pPr>
+      <w:r>
+        <w:rPr>
+          <w:rFonts w:ascii="Times New Roman" w:hAnsi="Times New Roman" w:cs="Times New Roman"/>
+          <w:sz w:val="24"/>
+          <w:szCs w:val="24"/>
+        </w:rPr>
+        <w:lastRenderedPageBreak/>
+        <w:t xml:space="preserve">Cualquier duda con respecto a la implementación, todo se encuentra en el siguiente link de repositorio: </w:t>
+      </w:r>
+      <w:hyperlink r:id="rId11" w:history="1">
+        <w:r>
+          <w:rPr>
+            <w:rStyle w:val="Hipervnculo"/>
+            <w:rFonts w:ascii="Times New Roman" w:hAnsi="Times New Roman" w:cs="Times New Roman"/>
+            <w:sz w:val="24"/>
+            <w:szCs w:val="24"/>
+          </w:rPr>
+          <w:t>https://github.com/16danielvm/COX-Regression---Covid-19</w:t>
+        </w:r>
+      </w:hyperlink>
+      <w:r>
+        <w:rPr>
+          <w:rFonts w:ascii="Times New Roman" w:hAnsi="Times New Roman" w:cs="Times New Roman"/>
+          <w:sz w:val="24"/>
+          <w:szCs w:val="24"/>
+        </w:rPr>
+        <w:t xml:space="preserve"> </w:t>
+      </w:r>
+    </w:p>
+    <w:p>
+      <w:pPr>
+        <w:pStyle w:val="Prrafodelista"/>
+        <w:numPr>
+          <w:ilvl w:val="0"/>
+          <w:numId w:val="3"/>
+        </w:numPr>
+        <w:jc w:val="both"/>
+        <w:rPr>
+          <w:rFonts w:ascii="Times New Roman" w:hAnsi="Times New Roman" w:cs="Times New Roman"/>
+          <w:sz w:val="24"/>
+          <w:szCs w:val="24"/>
+        </w:rPr>
+      </w:pPr>
+      <w:r>
+        <w:rPr>
+          <w:rFonts w:ascii="Times New Roman" w:hAnsi="Times New Roman" w:cs="Times New Roman"/>
+          <w:sz w:val="24"/>
+          <w:szCs w:val="24"/>
+        </w:rPr>
+        <w:t>Conjunto de datos crudo: COVID19Mexico2025.csv</w:t>
+      </w:r>
+    </w:p>
+    <w:p>
+      <w:pPr>
+        <w:pStyle w:val="Prrafodelista"/>
+        <w:numPr>
+          <w:ilvl w:val="0"/>
+          <w:numId w:val="3"/>
+        </w:numPr>
+        <w:jc w:val="both"/>
+        <w:rPr>
+          <w:rFonts w:ascii="Times New Roman" w:hAnsi="Times New Roman" w:cs="Times New Roman"/>
+          <w:sz w:val="24"/>
+          <w:szCs w:val="24"/>
+        </w:rPr>
+      </w:pPr>
+      <w:r>
+        <w:rPr>
+          <w:rFonts w:ascii="Times New Roman" w:hAnsi="Times New Roman" w:cs="Times New Roman"/>
+          <w:sz w:val="24"/>
+          <w:szCs w:val="24"/>
+        </w:rPr>
+        <w:t>El preprocesamiento: Preprocesamiento2025.ipynb</w:t>
+      </w:r>
+    </w:p>
+    <w:p>
+      <w:pPr>
+        <w:pStyle w:val="Prrafodelista"/>
+        <w:numPr>
+          <w:ilvl w:val="0"/>
+          <w:numId w:val="3"/>
+        </w:numPr>
+        <w:jc w:val="both"/>
+        <w:rPr>
+          <w:rFonts w:ascii="Times New Roman" w:hAnsi="Times New Roman" w:cs="Times New Roman"/>
+          <w:sz w:val="24"/>
+          <w:szCs w:val="24"/>
+        </w:rPr>
+      </w:pPr>
+      <w:r>
+        <w:rPr>
+          <w:rFonts w:ascii="Times New Roman" w:hAnsi="Times New Roman" w:cs="Times New Roman"/>
+          <w:sz w:val="24"/>
+          <w:szCs w:val="24"/>
+        </w:rPr>
+        <w:t xml:space="preserve">El análisis descriptivo: </w:t>
+      </w:r>
+      <w:r>
+        <w:rPr>
+          <w:rFonts w:ascii="Times New Roman" w:hAnsi="Times New Roman" w:cs="Times New Roman"/>
+          <w:sz w:val="24"/>
+          <w:szCs w:val="24"/>
+        </w:rPr>
+        <w:t>Preprocesamiento2025</w:t>
+      </w:r>
+      <w:r>
+        <w:rPr>
+          <w:rFonts w:ascii="Times New Roman" w:hAnsi="Times New Roman" w:cs="Times New Roman"/>
+          <w:sz w:val="24"/>
+          <w:szCs w:val="24"/>
+        </w:rPr>
+        <w:t xml:space="preserve">_Analisis </w:t>
+      </w:r>
+      <w:proofErr w:type="spellStart"/>
+      <w:r>
+        <w:rPr>
+          <w:rFonts w:ascii="Times New Roman" w:hAnsi="Times New Roman" w:cs="Times New Roman"/>
+          <w:sz w:val="24"/>
+          <w:szCs w:val="24"/>
+        </w:rPr>
+        <w:t>descriptivo</w:t>
+      </w:r>
+      <w:r>
+        <w:rPr>
+          <w:rFonts w:ascii="Times New Roman" w:hAnsi="Times New Roman" w:cs="Times New Roman"/>
+          <w:sz w:val="24"/>
+          <w:szCs w:val="24"/>
+        </w:rPr>
+        <w:t>.ipynb</w:t>
+      </w:r>
+      <w:proofErr w:type="spellEnd"/>
+    </w:p>
+    <w:p>
+      <w:pPr>
+        <w:pStyle w:val="Prrafodelista"/>
+        <w:numPr>
+          <w:ilvl w:val="0"/>
+          <w:numId w:val="3"/>
+        </w:numPr>
+        <w:jc w:val="both"/>
+        <w:rPr>
+          <w:rFonts w:ascii="Times New Roman" w:hAnsi="Times New Roman" w:cs="Times New Roman"/>
+          <w:sz w:val="24"/>
+          <w:szCs w:val="24"/>
+        </w:rPr>
+      </w:pPr>
+      <w:r>
+        <w:rPr>
+          <w:rFonts w:ascii="Times New Roman" w:hAnsi="Times New Roman" w:cs="Times New Roman"/>
+          <w:sz w:val="24"/>
+          <w:szCs w:val="24"/>
+        </w:rPr>
+        <w:t>Conjunto de datos usado para la implementación: df_cox2025.csv</w:t>
+      </w:r>
+    </w:p>
+    <w:p>
+      <w:pPr>
+        <w:pStyle w:val="Prrafodelista"/>
+        <w:numPr>
+          <w:ilvl w:val="0"/>
+          <w:numId w:val="3"/>
+        </w:numPr>
+        <w:jc w:val="both"/>
+        <w:rPr>
+          <w:rFonts w:ascii="Times New Roman" w:hAnsi="Times New Roman" w:cs="Times New Roman"/>
+          <w:sz w:val="24"/>
+          <w:szCs w:val="24"/>
+        </w:rPr>
+      </w:pPr>
+      <w:r>
+        <w:rPr>
+          <w:rFonts w:ascii="Times New Roman" w:hAnsi="Times New Roman" w:cs="Times New Roman"/>
+          <w:sz w:val="24"/>
+          <w:szCs w:val="24"/>
+        </w:rPr>
+        <w:t>Implementación de modelo, creación de curvas, pruebas de log-</w:t>
+      </w:r>
+      <w:proofErr w:type="spellStart"/>
+      <w:r>
+        <w:rPr>
+          <w:rFonts w:ascii="Times New Roman" w:hAnsi="Times New Roman" w:cs="Times New Roman"/>
+          <w:sz w:val="24"/>
+          <w:szCs w:val="24"/>
+        </w:rPr>
+        <w:t>rank</w:t>
+      </w:r>
+      <w:proofErr w:type="spellEnd"/>
+      <w:r>
+        <w:rPr>
+          <w:rFonts w:ascii="Times New Roman" w:hAnsi="Times New Roman" w:cs="Times New Roman"/>
+          <w:sz w:val="24"/>
+          <w:szCs w:val="24"/>
+        </w:rPr>
+        <w:t xml:space="preserve"> y test de Schoenfeld: regresion2025.R</w:t>
       </w:r>
     </w:p>
     <w:sectPr>
@@ -9401,6 +9341,29 @@
       </w:tblBorders>
     </w:tblPr>
   </w:style>
+  <w:style w:type="character" w:styleId="Hipervnculo">
+    <w:name w:val="Hyperlink"/>
+    <w:basedOn w:val="Fuentedeprrafopredeter"/>
+    <w:uiPriority w:val="99"/>
+    <w:unhideWhenUsed/>
+    <w:rsid w:val="004F60F4"/>
+    <w:rPr>
+      <w:color w:val="0563C1" w:themeColor="hyperlink"/>
+      <w:u w:val="single"/>
+    </w:rPr>
+  </w:style>
+  <w:style w:type="character" w:styleId="Mencinsinresolver">
+    <w:name w:val="Unresolved Mention"/>
+    <w:basedOn w:val="Fuentedeprrafopredeter"/>
+    <w:uiPriority w:val="99"/>
+    <w:semiHidden/>
+    <w:unhideWhenUsed/>
+    <w:rsid w:val="004F60F4"/>
+    <w:rPr>
+      <w:color w:val="605E5C"/>
+      <w:shd w:val="clear" w:color="auto" w:fill="E1DFDD"/>
+    </w:rPr>
+  </w:style>
 </w:styles>
 </file>
 

</xml_diff>